<commit_message>
Update projectplan_v1.5, update UCD
</commit_message>
<xml_diff>
--- a/Improgress/1. Planning and Process/1.1. Project Management Plan and Process/PM_Projectcharter_Ver1.2.docx
+++ b/Improgress/1. Planning and Process/1.1. Project Management Plan and Process/PM_Projectcharter_Ver1.2.docx
@@ -35,7 +35,7 @@
             <v:path o:extrusionok="f" gradientshapeok="t" o:connecttype="rect"/>
             <o:lock v:ext="edit" aspectratio="t"/>
           </v:shapetype>
-          <v:shape id="_x0000_i1025" type="#_x0000_t75" style="width:199.25pt;height:199.25pt">
+          <v:shape id="_x0000_i1025" type="#_x0000_t75" style="width:199.5pt;height:199.5pt">
             <v:imagedata r:id="rId8" o:title="Untitled-3"/>
           </v:shape>
         </w:pict>
@@ -243,6 +243,7 @@
           <w:szCs w:val="24"/>
         </w:rPr>
       </w:pPr>
+      <w:proofErr w:type="spellStart"/>
       <w:r>
         <w:rPr>
           <w:rFonts w:ascii="Arial" w:hAnsi="Arial" w:cs="Arial"/>
@@ -251,8 +252,31 @@
           <w:sz w:val="24"/>
           <w:szCs w:val="24"/>
         </w:rPr>
-        <w:t>Quốc Nhân</w:t>
+        <w:t>Quốc</w:t>
       </w:r>
+      <w:proofErr w:type="spellEnd"/>
+      <w:r>
+        <w:rPr>
+          <w:rFonts w:ascii="Arial" w:hAnsi="Arial" w:cs="Arial"/>
+          <w:b/>
+          <w:color w:val="000000" w:themeColor="text1"/>
+          <w:sz w:val="24"/>
+          <w:szCs w:val="24"/>
+        </w:rPr>
+        <w:t xml:space="preserve"> </w:t>
+      </w:r>
+      <w:proofErr w:type="spellStart"/>
+      <w:r>
+        <w:rPr>
+          <w:rFonts w:ascii="Arial" w:hAnsi="Arial" w:cs="Arial"/>
+          <w:b/>
+          <w:color w:val="000000" w:themeColor="text1"/>
+          <w:sz w:val="24"/>
+          <w:szCs w:val="24"/>
+        </w:rPr>
+        <w:t>Nhân</w:t>
+      </w:r>
+      <w:proofErr w:type="spellEnd"/>
     </w:p>
     <w:p>
       <w:pPr>
@@ -306,8 +330,6 @@
         </w:rPr>
         <w:t>1</w:t>
       </w:r>
-      <w:bookmarkStart w:id="0" w:name="_GoBack"/>
-      <w:bookmarkEnd w:id="0"/>
       <w:r>
         <w:rPr>
           <w:rFonts w:ascii="Arial" w:hAnsi="Arial" w:cs="Arial"/>
@@ -674,13 +696,31 @@
                 <w:color w:val="000000"/>
               </w:rPr>
             </w:pPr>
+            <w:proofErr w:type="spellStart"/>
             <w:r>
               <w:rPr>
                 <w:rFonts w:cs="Arial"/>
                 <w:color w:val="000000"/>
               </w:rPr>
-              <w:t>Quốc Nhân</w:t>
-            </w:r>
+              <w:t>Quốc</w:t>
+            </w:r>
+            <w:proofErr w:type="spellEnd"/>
+            <w:r>
+              <w:rPr>
+                <w:rFonts w:cs="Arial"/>
+                <w:color w:val="000000"/>
+              </w:rPr>
+              <w:t xml:space="preserve"> </w:t>
+            </w:r>
+            <w:proofErr w:type="spellStart"/>
+            <w:r>
+              <w:rPr>
+                <w:rFonts w:cs="Arial"/>
+                <w:color w:val="000000"/>
+              </w:rPr>
+              <w:t>Nhân</w:t>
+            </w:r>
+            <w:proofErr w:type="spellEnd"/>
           </w:p>
         </w:tc>
         <w:tc>
@@ -838,12 +878,28 @@
                 <w:rFonts w:cs="Arial"/>
               </w:rPr>
             </w:pPr>
+            <w:proofErr w:type="spellStart"/>
             <w:r>
               <w:rPr>
                 <w:rFonts w:cs="Arial"/>
               </w:rPr>
-              <w:t>Quốc nhân</w:t>
-            </w:r>
+              <w:t>Quốc</w:t>
+            </w:r>
+            <w:proofErr w:type="spellEnd"/>
+            <w:r>
+              <w:rPr>
+                <w:rFonts w:cs="Arial"/>
+              </w:rPr>
+              <w:t xml:space="preserve"> </w:t>
+            </w:r>
+            <w:proofErr w:type="spellStart"/>
+            <w:r>
+              <w:rPr>
+                <w:rFonts w:cs="Arial"/>
+              </w:rPr>
+              <w:t>nhân</w:t>
+            </w:r>
+            <w:proofErr w:type="spellEnd"/>
           </w:p>
         </w:tc>
         <w:tc>
@@ -955,8 +1011,16 @@
               <w:rPr>
                 <w:rFonts w:cs="Arial"/>
               </w:rPr>
-              <w:t>Quang Vương</w:t>
-            </w:r>
+              <w:t xml:space="preserve">Quang </w:t>
+            </w:r>
+            <w:proofErr w:type="spellStart"/>
+            <w:r>
+              <w:rPr>
+                <w:rFonts w:cs="Arial"/>
+              </w:rPr>
+              <w:t>Vương</w:t>
+            </w:r>
+            <w:proofErr w:type="spellEnd"/>
           </w:p>
         </w:tc>
         <w:tc>
@@ -2477,8 +2541,8 @@
         </w:p>
       </w:sdtContent>
     </w:sdt>
+    <w:bookmarkStart w:id="0" w:name="_Toc453139555" w:displacedByCustomXml="prev"/>
     <w:bookmarkStart w:id="1" w:name="_Toc452985082" w:displacedByCustomXml="prev"/>
-    <w:bookmarkStart w:id="2" w:name="_Toc453139555" w:displacedByCustomXml="prev"/>
     <w:p>
       <w:pPr>
         <w:pStyle w:val="Heading1"/>
@@ -2492,7 +2556,7 @@
           <w:szCs w:val="28"/>
         </w:rPr>
       </w:pPr>
-      <w:bookmarkStart w:id="3" w:name="_Toc22683593"/>
+      <w:bookmarkStart w:id="2" w:name="_Toc22683593"/>
       <w:r>
         <w:rPr>
           <w:color w:val="2E74B5" w:themeColor="accent1" w:themeShade="BF"/>
@@ -2501,9 +2565,9 @@
         </w:rPr>
         <w:t>Introduction</w:t>
       </w:r>
+      <w:bookmarkEnd w:id="1"/>
+      <w:bookmarkEnd w:id="0"/>
       <w:bookmarkEnd w:id="2"/>
-      <w:bookmarkEnd w:id="1"/>
-      <w:bookmarkEnd w:id="3"/>
     </w:p>
     <w:p>
       <w:pPr>
@@ -2931,10 +2995,10 @@
           <w:noProof/>
         </w:rPr>
         <w:drawing>
-          <wp:inline distT="0" distB="0" distL="0" distR="0" wp14:anchorId="49699A2F" wp14:editId="09092B1A">
-            <wp:extent cx="3116004" cy="7781925"/>
-            <wp:effectExtent l="0" t="0" r="8255" b="0"/>
-            <wp:docPr id="2" name="Picture 2"/>
+          <wp:inline distT="0" distB="0" distL="0" distR="0" wp14:anchorId="3922D415" wp14:editId="6EF16F39">
+            <wp:extent cx="2938457" cy="7343775"/>
+            <wp:effectExtent l="0" t="0" r="0" b="0"/>
+            <wp:docPr id="3" name="Picture 3"/>
             <wp:cNvGraphicFramePr>
               <a:graphicFrameLocks xmlns:a="http://schemas.openxmlformats.org/drawingml/2006/main" noChangeAspect="1"/>
             </wp:cNvGraphicFramePr>
@@ -2942,7 +3006,7 @@
               <a:graphicData uri="http://schemas.openxmlformats.org/drawingml/2006/picture">
                 <pic:pic xmlns:pic="http://schemas.openxmlformats.org/drawingml/2006/picture">
                   <pic:nvPicPr>
-                    <pic:cNvPr id="2" name="UC1.1.png"/>
+                    <pic:cNvPr id="3" name="UC1.2.png"/>
                     <pic:cNvPicPr/>
                   </pic:nvPicPr>
                   <pic:blipFill>
@@ -2960,7 +3024,7 @@
                   <pic:spPr>
                     <a:xfrm>
                       <a:off x="0" y="0"/>
-                      <a:ext cx="3116004" cy="7781925"/>
+                      <a:ext cx="2947654" cy="7366760"/>
                     </a:xfrm>
                     <a:prstGeom prst="rect">
                       <a:avLst/>
@@ -2992,7 +3056,6 @@
           <w:sz w:val="28"/>
           <w:szCs w:val="28"/>
         </w:rPr>
-        <w:lastRenderedPageBreak/>
         <w:t>Constraints, assumptions and risks</w:t>
       </w:r>
     </w:p>
@@ -3039,6 +3102,8 @@
         </w:rPr>
         <w:t>Development within 30 weeks</w:t>
       </w:r>
+      <w:bookmarkStart w:id="3" w:name="_GoBack"/>
+      <w:bookmarkEnd w:id="3"/>
     </w:p>
     <w:p>
       <w:pPr>
@@ -3055,6 +3120,7 @@
           <w:sz w:val="24"/>
           <w:szCs w:val="24"/>
         </w:rPr>
+        <w:lastRenderedPageBreak/>
         <w:t>Technical constraints:</w:t>
       </w:r>
     </w:p>
@@ -3921,7 +3987,6 @@
                 <w:szCs w:val="24"/>
                 <w:shd w:val="clear" w:color="auto" w:fill="FFFFFF"/>
               </w:rPr>
-              <w:lastRenderedPageBreak/>
               <w:t>Motivate and inspire team members.</w:t>
             </w:r>
           </w:p>
@@ -3948,7 +4013,6 @@
                 <w:sz w:val="24"/>
                 <w:szCs w:val="24"/>
               </w:rPr>
-              <w:lastRenderedPageBreak/>
               <w:t>2</w:t>
             </w:r>
           </w:p>
@@ -4074,7 +4138,28 @@
                 <w:sz w:val="24"/>
                 <w:szCs w:val="24"/>
               </w:rPr>
-              <w:t>Creating and supporting for completing Concept Operation document, URD document  and SRS document</w:t>
+              <w:lastRenderedPageBreak/>
+              <w:t xml:space="preserve">Creating and supporting for completing Concept Operation document, URD </w:t>
+            </w:r>
+            <w:proofErr w:type="gramStart"/>
+            <w:r>
+              <w:rPr>
+                <w:rFonts w:asciiTheme="minorHAnsi" w:hAnsiTheme="minorHAnsi" w:cstheme="minorHAnsi"/>
+                <w:color w:val="000000" w:themeColor="text1"/>
+                <w:sz w:val="24"/>
+                <w:szCs w:val="24"/>
+              </w:rPr>
+              <w:t>document  and</w:t>
+            </w:r>
+            <w:proofErr w:type="gramEnd"/>
+            <w:r>
+              <w:rPr>
+                <w:rFonts w:asciiTheme="minorHAnsi" w:hAnsiTheme="minorHAnsi" w:cstheme="minorHAnsi"/>
+                <w:color w:val="000000" w:themeColor="text1"/>
+                <w:sz w:val="24"/>
+                <w:szCs w:val="24"/>
+              </w:rPr>
+              <w:t xml:space="preserve"> SRS document</w:t>
             </w:r>
           </w:p>
         </w:tc>
@@ -5011,18 +5096,7 @@
                 <w:sz w:val="24"/>
                 <w:szCs w:val="24"/>
               </w:rPr>
-              <w:t xml:space="preserve">Software Requirement </w:t>
-            </w:r>
-            <w:r>
-              <w:rPr>
-                <w:rFonts w:asciiTheme="minorHAnsi" w:hAnsiTheme="minorHAnsi" w:cstheme="minorHAnsi"/>
-                <w:i w:val="0"/>
-                <w:color w:val="auto"/>
-                <w:sz w:val="24"/>
-                <w:szCs w:val="24"/>
-              </w:rPr>
-              <w:lastRenderedPageBreak/>
-              <w:t>Specification (SRS)</w:t>
+              <w:t>Software Requirement Specification (SRS)</w:t>
             </w:r>
             <w:bookmarkEnd w:id="4"/>
             <w:bookmarkEnd w:id="5"/>
@@ -5054,7 +5128,6 @@
                 <w:sz w:val="24"/>
                 <w:szCs w:val="24"/>
               </w:rPr>
-              <w:lastRenderedPageBreak/>
               <w:t xml:space="preserve">Hello World </w:t>
             </w:r>
             <w:r>
@@ -5204,7 +5277,18 @@
                 <w:sz w:val="24"/>
                 <w:szCs w:val="24"/>
               </w:rPr>
-              <w:t xml:space="preserve"> Driver Document (ADD)</w:t>
+              <w:t xml:space="preserve"> Driver </w:t>
+            </w:r>
+            <w:r>
+              <w:rPr>
+                <w:rFonts w:asciiTheme="minorHAnsi" w:hAnsiTheme="minorHAnsi" w:cstheme="minorHAnsi"/>
+                <w:i w:val="0"/>
+                <w:color w:val="auto"/>
+                <w:sz w:val="24"/>
+                <w:szCs w:val="24"/>
+              </w:rPr>
+              <w:lastRenderedPageBreak/>
+              <w:t>Document (ADD)</w:t>
             </w:r>
           </w:p>
         </w:tc>
@@ -5234,6 +5318,7 @@
                 <w:sz w:val="24"/>
                 <w:szCs w:val="24"/>
               </w:rPr>
+              <w:lastRenderedPageBreak/>
               <w:t>Hello World</w:t>
             </w:r>
             <w:r>
@@ -5324,7 +5409,18 @@
                 <w:sz w:val="24"/>
                 <w:szCs w:val="24"/>
               </w:rPr>
-              <w:t xml:space="preserve">Document Architecture driver specification and constraints of </w:t>
+              <w:t xml:space="preserve">Document Architecture driver specification and </w:t>
+            </w:r>
+            <w:r>
+              <w:rPr>
+                <w:rFonts w:asciiTheme="minorHAnsi" w:hAnsiTheme="minorHAnsi" w:cstheme="minorHAnsi"/>
+                <w:i w:val="0"/>
+                <w:color w:val="auto"/>
+                <w:sz w:val="24"/>
+                <w:szCs w:val="24"/>
+              </w:rPr>
+              <w:lastRenderedPageBreak/>
+              <w:t xml:space="preserve">constraints of </w:t>
             </w:r>
             <w:r>
               <w:rPr>
@@ -8329,14 +8425,34 @@
                 <w:szCs w:val="24"/>
               </w:rPr>
             </w:pPr>
+            <w:proofErr w:type="spellStart"/>
             <w:r>
               <w:rPr>
                 <w:rFonts w:ascii="Arial" w:hAnsi="Arial" w:cs="Arial"/>
                 <w:sz w:val="24"/>
                 <w:szCs w:val="24"/>
               </w:rPr>
-              <w:t>Đạt Huỳnh</w:t>
-            </w:r>
+              <w:t>Đạt</w:t>
+            </w:r>
+            <w:proofErr w:type="spellEnd"/>
+            <w:r>
+              <w:rPr>
+                <w:rFonts w:ascii="Arial" w:hAnsi="Arial" w:cs="Arial"/>
+                <w:sz w:val="24"/>
+                <w:szCs w:val="24"/>
+              </w:rPr>
+              <w:t xml:space="preserve"> </w:t>
+            </w:r>
+            <w:proofErr w:type="spellStart"/>
+            <w:r>
+              <w:rPr>
+                <w:rFonts w:ascii="Arial" w:hAnsi="Arial" w:cs="Arial"/>
+                <w:sz w:val="24"/>
+                <w:szCs w:val="24"/>
+              </w:rPr>
+              <w:t>Huỳnh</w:t>
+            </w:r>
+            <w:proofErr w:type="spellEnd"/>
           </w:p>
         </w:tc>
         <w:tc>
@@ -8407,14 +8523,34 @@
                 <w:szCs w:val="24"/>
               </w:rPr>
             </w:pPr>
+            <w:proofErr w:type="spellStart"/>
             <w:r>
               <w:rPr>
                 <w:rFonts w:ascii="Arial" w:hAnsi="Arial" w:cs="Arial"/>
                 <w:sz w:val="24"/>
                 <w:szCs w:val="24"/>
               </w:rPr>
-              <w:t>Như Phương</w:t>
-            </w:r>
+              <w:t>Như</w:t>
+            </w:r>
+            <w:proofErr w:type="spellEnd"/>
+            <w:r>
+              <w:rPr>
+                <w:rFonts w:ascii="Arial" w:hAnsi="Arial" w:cs="Arial"/>
+                <w:sz w:val="24"/>
+                <w:szCs w:val="24"/>
+              </w:rPr>
+              <w:t xml:space="preserve"> </w:t>
+            </w:r>
+            <w:proofErr w:type="spellStart"/>
+            <w:r>
+              <w:rPr>
+                <w:rFonts w:ascii="Arial" w:hAnsi="Arial" w:cs="Arial"/>
+                <w:sz w:val="24"/>
+                <w:szCs w:val="24"/>
+              </w:rPr>
+              <w:t>Phương</w:t>
+            </w:r>
+            <w:proofErr w:type="spellEnd"/>
           </w:p>
         </w:tc>
         <w:tc>
@@ -8486,14 +8622,34 @@
                 <w:szCs w:val="24"/>
               </w:rPr>
             </w:pPr>
+            <w:proofErr w:type="spellStart"/>
             <w:r>
               <w:rPr>
                 <w:rFonts w:ascii="Arial" w:hAnsi="Arial" w:cs="Arial"/>
                 <w:sz w:val="24"/>
                 <w:szCs w:val="24"/>
               </w:rPr>
-              <w:t>Quốc Nhân</w:t>
-            </w:r>
+              <w:t>Quốc</w:t>
+            </w:r>
+            <w:proofErr w:type="spellEnd"/>
+            <w:r>
+              <w:rPr>
+                <w:rFonts w:ascii="Arial" w:hAnsi="Arial" w:cs="Arial"/>
+                <w:sz w:val="24"/>
+                <w:szCs w:val="24"/>
+              </w:rPr>
+              <w:t xml:space="preserve"> </w:t>
+            </w:r>
+            <w:proofErr w:type="spellStart"/>
+            <w:r>
+              <w:rPr>
+                <w:rFonts w:ascii="Arial" w:hAnsi="Arial" w:cs="Arial"/>
+                <w:sz w:val="24"/>
+                <w:szCs w:val="24"/>
+              </w:rPr>
+              <w:t>Nhân</w:t>
+            </w:r>
+            <w:proofErr w:type="spellEnd"/>
           </w:p>
         </w:tc>
         <w:tc>
@@ -8570,8 +8726,18 @@
                 <w:sz w:val="24"/>
                 <w:szCs w:val="24"/>
               </w:rPr>
-              <w:t>Quang Vương</w:t>
-            </w:r>
+              <w:t xml:space="preserve">Quang </w:t>
+            </w:r>
+            <w:proofErr w:type="spellStart"/>
+            <w:r>
+              <w:rPr>
+                <w:rFonts w:ascii="Arial" w:hAnsi="Arial" w:cs="Arial"/>
+                <w:sz w:val="24"/>
+                <w:szCs w:val="24"/>
+              </w:rPr>
+              <w:t>Vương</w:t>
+            </w:r>
+            <w:proofErr w:type="spellEnd"/>
           </w:p>
         </w:tc>
         <w:tc>
@@ -8720,6 +8886,7 @@
                 <w:lang w:val="fr-FR"/>
               </w:rPr>
             </w:pPr>
+            <w:proofErr w:type="spellStart"/>
             <w:r>
               <w:rPr>
                 <w:rFonts w:ascii="Arial" w:hAnsi="Arial" w:cs="Arial"/>
@@ -8727,8 +8894,129 @@
                 <w:szCs w:val="24"/>
                 <w:lang w:val="fr-FR"/>
               </w:rPr>
-              <w:t>Đạt Huỳnh, Quốc Nhân, Quang Vương, Anh Minh, Như Phương</w:t>
-            </w:r>
+              <w:t>Đạt</w:t>
+            </w:r>
+            <w:proofErr w:type="spellEnd"/>
+            <w:r>
+              <w:rPr>
+                <w:rFonts w:ascii="Arial" w:hAnsi="Arial" w:cs="Arial"/>
+                <w:sz w:val="24"/>
+                <w:szCs w:val="24"/>
+                <w:lang w:val="fr-FR"/>
+              </w:rPr>
+              <w:t xml:space="preserve"> </w:t>
+            </w:r>
+            <w:proofErr w:type="spellStart"/>
+            <w:r>
+              <w:rPr>
+                <w:rFonts w:ascii="Arial" w:hAnsi="Arial" w:cs="Arial"/>
+                <w:sz w:val="24"/>
+                <w:szCs w:val="24"/>
+                <w:lang w:val="fr-FR"/>
+              </w:rPr>
+              <w:t>Huỳnh</w:t>
+            </w:r>
+            <w:proofErr w:type="spellEnd"/>
+            <w:r>
+              <w:rPr>
+                <w:rFonts w:ascii="Arial" w:hAnsi="Arial" w:cs="Arial"/>
+                <w:sz w:val="24"/>
+                <w:szCs w:val="24"/>
+                <w:lang w:val="fr-FR"/>
+              </w:rPr>
+              <w:t xml:space="preserve">, </w:t>
+            </w:r>
+            <w:proofErr w:type="spellStart"/>
+            <w:r>
+              <w:rPr>
+                <w:rFonts w:ascii="Arial" w:hAnsi="Arial" w:cs="Arial"/>
+                <w:sz w:val="24"/>
+                <w:szCs w:val="24"/>
+                <w:lang w:val="fr-FR"/>
+              </w:rPr>
+              <w:t>Quốc</w:t>
+            </w:r>
+            <w:proofErr w:type="spellEnd"/>
+            <w:r>
+              <w:rPr>
+                <w:rFonts w:ascii="Arial" w:hAnsi="Arial" w:cs="Arial"/>
+                <w:sz w:val="24"/>
+                <w:szCs w:val="24"/>
+                <w:lang w:val="fr-FR"/>
+              </w:rPr>
+              <w:t xml:space="preserve"> </w:t>
+            </w:r>
+            <w:proofErr w:type="spellStart"/>
+            <w:r>
+              <w:rPr>
+                <w:rFonts w:ascii="Arial" w:hAnsi="Arial" w:cs="Arial"/>
+                <w:sz w:val="24"/>
+                <w:szCs w:val="24"/>
+                <w:lang w:val="fr-FR"/>
+              </w:rPr>
+              <w:t>Nhân</w:t>
+            </w:r>
+            <w:proofErr w:type="spellEnd"/>
+            <w:r>
+              <w:rPr>
+                <w:rFonts w:ascii="Arial" w:hAnsi="Arial" w:cs="Arial"/>
+                <w:sz w:val="24"/>
+                <w:szCs w:val="24"/>
+                <w:lang w:val="fr-FR"/>
+              </w:rPr>
+              <w:t xml:space="preserve">, Quang </w:t>
+            </w:r>
+            <w:proofErr w:type="spellStart"/>
+            <w:r>
+              <w:rPr>
+                <w:rFonts w:ascii="Arial" w:hAnsi="Arial" w:cs="Arial"/>
+                <w:sz w:val="24"/>
+                <w:szCs w:val="24"/>
+                <w:lang w:val="fr-FR"/>
+              </w:rPr>
+              <w:t>Vương</w:t>
+            </w:r>
+            <w:proofErr w:type="spellEnd"/>
+            <w:r>
+              <w:rPr>
+                <w:rFonts w:ascii="Arial" w:hAnsi="Arial" w:cs="Arial"/>
+                <w:sz w:val="24"/>
+                <w:szCs w:val="24"/>
+                <w:lang w:val="fr-FR"/>
+              </w:rPr>
+              <w:t xml:space="preserve">, Anh Minh, </w:t>
+            </w:r>
+            <w:proofErr w:type="spellStart"/>
+            <w:r>
+              <w:rPr>
+                <w:rFonts w:ascii="Arial" w:hAnsi="Arial" w:cs="Arial"/>
+                <w:sz w:val="24"/>
+                <w:szCs w:val="24"/>
+                <w:lang w:val="fr-FR"/>
+              </w:rPr>
+              <w:t>Như</w:t>
+            </w:r>
+            <w:proofErr w:type="spellEnd"/>
+            <w:r>
+              <w:rPr>
+                <w:rFonts w:ascii="Arial" w:hAnsi="Arial" w:cs="Arial"/>
+                <w:sz w:val="24"/>
+                <w:szCs w:val="24"/>
+                <w:lang w:val="fr-FR"/>
+              </w:rPr>
+              <w:t xml:space="preserve"> </w:t>
+            </w:r>
+            <w:proofErr w:type="spellStart"/>
+            <w:r>
+              <w:rPr>
+                <w:rFonts w:ascii="Arial" w:hAnsi="Arial" w:cs="Arial"/>
+                <w:sz w:val="24"/>
+                <w:szCs w:val="24"/>
+                <w:lang w:val="fr-FR"/>
+              </w:rPr>
+              <w:t>Phương</w:t>
+            </w:r>
+            <w:proofErr w:type="spellEnd"/>
           </w:p>
         </w:tc>
         <w:tc>
@@ -9219,7 +9507,7 @@
             </wp:anchor>
           </w:drawing>
         </mc:Choice>
-        <mc:Fallback xmlns:mo="http://schemas.microsoft.com/office/mac/office/2008/main" xmlns:mv="urn:schemas-microsoft-com:mac:vml">
+        <mc:Fallback xmlns:mv="urn:schemas-microsoft-com:mac:vml" xmlns:mo="http://schemas.microsoft.com/office/mac/office/2008/main">
           <w:pict>
             <v:line w14:anchorId="64FC7809" id="Straight Connector 12" o:spid="_x0000_s1026" style="position:absolute;flip:y;z-index:251663360;visibility:visible;mso-wrap-style:square;mso-wrap-distance-left:9pt;mso-wrap-distance-top:0;mso-wrap-distance-right:9pt;mso-wrap-distance-bottom:0;mso-position-horizontal:absolute;mso-position-horizontal-relative:text;mso-position-vertical:absolute;mso-position-vertical-relative:text" from="-30.75pt,23.8pt" to="509.25pt,24.55pt" o:gfxdata="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" strokecolor="#2381be"/>
           </w:pict>
@@ -9372,7 +9660,7 @@
             </wp:anchor>
           </w:drawing>
         </mc:Choice>
-        <mc:Fallback xmlns:mo="http://schemas.microsoft.com/office/mac/office/2008/main" xmlns:mv="urn:schemas-microsoft-com:mac:vml">
+        <mc:Fallback xmlns:mv="urn:schemas-microsoft-com:mac:vml" xmlns:mo="http://schemas.microsoft.com/office/mac/office/2008/main">
           <w:pict>
             <v:line w14:anchorId="2DA6BAAD" id="Straight Connector 1" o:spid="_x0000_s1026" style="position:absolute;flip:y;z-index:251661312;visibility:visible;mso-wrap-style:square;mso-width-percent:0;mso-height-percent:0;mso-wrap-distance-left:9pt;mso-wrap-distance-top:0;mso-wrap-distance-right:9pt;mso-wrap-distance-bottom:0;mso-position-horizontal:absolute;mso-position-horizontal-relative:text;mso-position-vertical:absolute;mso-position-vertical-relative:text;mso-width-percent:0;mso-height-percent:0;mso-width-relative:margin;mso-height-relative:margin" from="-5.6pt,13pt" to="493.7pt,13pt" o:gfxdata="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" strokecolor="#3e5c83"/>
           </w:pict>
@@ -13300,7 +13588,7 @@
 </file>
 
 <file path=customXml/itemProps1.xml><?xml version="1.0" encoding="utf-8"?>
-<ds:datastoreItem xmlns:ds="http://schemas.openxmlformats.org/officeDocument/2006/customXml" ds:itemID="{5D91D726-4C5A-4686-8C43-547542F8D172}">
+<ds:datastoreItem xmlns:ds="http://schemas.openxmlformats.org/officeDocument/2006/customXml" ds:itemID="{26C593E9-5906-41C7-9566-A9C28070174D}">
   <ds:schemaRefs>
     <ds:schemaRef ds:uri="http://schemas.openxmlformats.org/officeDocument/2006/bibliography"/>
   </ds:schemaRefs>

</xml_diff>